<commit_message>
template fixes + missing ccd def change
</commit_message>
<xml_diff>
--- a/docker/docmosis/templates/CV-UNS-AOS-ENG-0001.docx
+++ b/docker/docmosis/templates/CV-UNS-AOS-ENG-0001.docx
@@ -496,113 +496,147 @@
             </w:pPr>
             <w:r>
               <w:rPr>
-                <w:rFonts w:asciiTheme="minorHAnsi" w:eastAsia="Times New Roman" w:hAnsiTheme="minorHAnsi" w:cstheme="minorHAnsi"/>
+                <w:rFonts w:ascii="GDSTransportWebsite" w:eastAsia="Times New Roman" w:hAnsi="GDSTransportWebsite" w:cs="Times New Roman"/>
                 <w:color w:val="60686D"/>
-                <w:sz w:val="20"/>
-                <w:szCs w:val="20"/>
+                <w:sz w:val="24"/>
+                <w:szCs w:val="24"/>
               </w:rPr>
               <w:t>&lt;&lt;{</w:t>
             </w:r>
             <w:proofErr w:type="spellStart"/>
             <w:r>
               <w:rPr>
-                <w:rFonts w:asciiTheme="minorHAnsi" w:eastAsia="Times New Roman" w:hAnsiTheme="minorHAnsi" w:cstheme="minorHAnsi"/>
+                <w:rFonts w:ascii="GDSTransportWebsite" w:eastAsia="Times New Roman" w:hAnsi="GDSTransportWebsite" w:cs="Times New Roman"/>
                 <w:color w:val="60686D"/>
-                <w:sz w:val="20"/>
-                <w:szCs w:val="20"/>
+                <w:sz w:val="24"/>
+                <w:szCs w:val="24"/>
               </w:rPr>
               <w:t>dateFormat</w:t>
             </w:r>
             <w:proofErr w:type="spellEnd"/>
             <w:r>
               <w:rPr>
-                <w:rFonts w:asciiTheme="minorHAnsi" w:eastAsia="Times New Roman" w:hAnsiTheme="minorHAnsi" w:cstheme="minorHAnsi"/>
+                <w:rFonts w:ascii="GDSTransportWebsite" w:eastAsia="Times New Roman" w:hAnsi="GDSTransportWebsite" w:cs="Times New Roman"/>
                 <w:color w:val="60686D"/>
-                <w:sz w:val="20"/>
-                <w:szCs w:val="20"/>
+                <w:sz w:val="24"/>
+                <w:szCs w:val="24"/>
               </w:rPr>
               <w:t>(</w:t>
             </w:r>
             <w:proofErr w:type="spellStart"/>
             <w:r>
               <w:rPr>
-                <w:rFonts w:asciiTheme="minorHAnsi" w:eastAsia="Times New Roman" w:hAnsiTheme="minorHAnsi" w:cstheme="minorHAnsi"/>
+                <w:rFonts w:ascii="GDSTransportWebsite" w:eastAsia="Times New Roman" w:hAnsi="GDSTransportWebsite" w:cs="Times New Roman"/>
                 <w:color w:val="60686D"/>
-                <w:sz w:val="20"/>
-                <w:szCs w:val="20"/>
+                <w:sz w:val="24"/>
+                <w:szCs w:val="24"/>
               </w:rPr>
               <w:t>claimI</w:t>
             </w:r>
             <w:r>
               <w:rPr>
-                <w:rFonts w:asciiTheme="minorHAnsi" w:eastAsia="Times New Roman" w:hAnsiTheme="minorHAnsi" w:cstheme="minorHAnsi"/>
+                <w:rFonts w:ascii="GDSTransportWebsite" w:eastAsia="Times New Roman" w:hAnsi="GDSTransportWebsite" w:cs="Times New Roman"/>
                 <w:color w:val="60686D"/>
-                <w:sz w:val="20"/>
-                <w:szCs w:val="20"/>
+                <w:sz w:val="24"/>
+                <w:szCs w:val="24"/>
               </w:rPr>
               <w:t>ssue</w:t>
             </w:r>
             <w:r>
               <w:rPr>
-                <w:rFonts w:asciiTheme="minorHAnsi" w:eastAsia="Times New Roman" w:hAnsiTheme="minorHAnsi" w:cstheme="minorHAnsi"/>
+                <w:rFonts w:ascii="GDSTransportWebsite" w:eastAsia="Times New Roman" w:hAnsi="GDSTransportWebsite" w:cs="Times New Roman"/>
                 <w:color w:val="60686D"/>
-                <w:sz w:val="20"/>
-                <w:szCs w:val="20"/>
+                <w:sz w:val="24"/>
+                <w:szCs w:val="24"/>
               </w:rPr>
               <w:t>d</w:t>
             </w:r>
             <w:r>
               <w:rPr>
-                <w:rFonts w:asciiTheme="minorHAnsi" w:eastAsia="Times New Roman" w:hAnsiTheme="minorHAnsi" w:cstheme="minorHAnsi"/>
+                <w:rFonts w:ascii="GDSTransportWebsite" w:eastAsia="Times New Roman" w:hAnsi="GDSTransportWebsite" w:cs="Times New Roman"/>
                 <w:color w:val="60686D"/>
-                <w:sz w:val="20"/>
-                <w:szCs w:val="20"/>
+                <w:sz w:val="24"/>
+                <w:szCs w:val="24"/>
               </w:rPr>
               <w:t>Date</w:t>
             </w:r>
             <w:proofErr w:type="spellEnd"/>
             <w:r>
               <w:rPr>
-                <w:rFonts w:asciiTheme="minorHAnsi" w:eastAsia="Times New Roman" w:hAnsiTheme="minorHAnsi" w:cstheme="minorHAnsi"/>
+                <w:rFonts w:ascii="GDSTransportWebsite" w:eastAsia="Times New Roman" w:hAnsi="GDSTransportWebsite" w:cs="Times New Roman"/>
                 <w:color w:val="60686D"/>
-                <w:sz w:val="20"/>
-                <w:szCs w:val="20"/>
-              </w:rPr>
-              <w:t xml:space="preserve">, ‘d MMMM </w:t>
+                <w:sz w:val="24"/>
+                <w:szCs w:val="24"/>
+              </w:rPr>
+              <w:t>,‘d</w:t>
+            </w:r>
+            <w:r>
+              <w:rPr>
+                <w:rFonts w:ascii="GDSTransportWebsite" w:eastAsia="Times New Roman" w:hAnsi="GDSTransportWebsite" w:cs="Times New Roman"/>
+                <w:color w:val="60686D"/>
+                <w:sz w:val="24"/>
+                <w:szCs w:val="24"/>
+              </w:rPr>
+              <w:t xml:space="preserve"> </w:t>
+            </w:r>
+            <w:r>
+              <w:rPr>
+                <w:rFonts w:ascii="GDSTransportWebsite" w:eastAsia="Times New Roman" w:hAnsi="GDSTransportWebsite" w:cs="Times New Roman"/>
+                <w:color w:val="60686D"/>
+                <w:sz w:val="24"/>
+                <w:szCs w:val="24"/>
+              </w:rPr>
+              <w:t>MMMM</w:t>
+            </w:r>
+            <w:r>
+              <w:rPr>
+                <w:rFonts w:ascii="GDSTransportWebsite" w:eastAsia="Times New Roman" w:hAnsi="GDSTransportWebsite" w:cs="Times New Roman"/>
+                <w:color w:val="60686D"/>
+                <w:sz w:val="24"/>
+                <w:szCs w:val="24"/>
+              </w:rPr>
+              <w:t xml:space="preserve"> </w:t>
             </w:r>
             <w:proofErr w:type="spellStart"/>
             <w:r>
               <w:rPr>
-                <w:rFonts w:asciiTheme="minorHAnsi" w:eastAsia="Times New Roman" w:hAnsiTheme="minorHAnsi" w:cstheme="minorHAnsi"/>
+                <w:rFonts w:ascii="GDSTransportWebsite" w:eastAsia="Times New Roman" w:hAnsi="GDSTransportWebsite" w:cs="Times New Roman"/>
                 <w:color w:val="60686D"/>
-                <w:sz w:val="20"/>
-                <w:szCs w:val="20"/>
+                <w:sz w:val="24"/>
+                <w:szCs w:val="24"/>
               </w:rPr>
               <w:t>yyyy</w:t>
             </w:r>
             <w:proofErr w:type="spellEnd"/>
             <w:r>
               <w:rPr>
-                <w:rFonts w:asciiTheme="minorHAnsi" w:eastAsia="Times New Roman" w:hAnsiTheme="minorHAnsi" w:cstheme="minorHAnsi"/>
+                <w:rFonts w:ascii="GDSTransportWebsite" w:eastAsia="Times New Roman" w:hAnsi="GDSTransportWebsite" w:cs="Times New Roman"/>
                 <w:color w:val="60686D"/>
-                <w:sz w:val="20"/>
-                <w:szCs w:val="20"/>
+                <w:sz w:val="24"/>
+                <w:szCs w:val="24"/>
+              </w:rPr>
+              <w:t>’,‘dd-MM-</w:t>
+            </w:r>
+            <w:proofErr w:type="spellStart"/>
+            <w:r>
+              <w:rPr>
+                <w:rFonts w:ascii="GDSTransportWebsite" w:eastAsia="Times New Roman" w:hAnsi="GDSTransportWebsite" w:cs="Times New Roman"/>
+                <w:color w:val="60686D"/>
+                <w:sz w:val="24"/>
+                <w:szCs w:val="24"/>
+              </w:rPr>
+              <w:t>yyyy</w:t>
+            </w:r>
+            <w:proofErr w:type="spellEnd"/>
+            <w:r>
+              <w:rPr>
+                <w:rFonts w:ascii="GDSTransportWebsite" w:eastAsia="Times New Roman" w:hAnsi="GDSTransportWebsite" w:cs="Times New Roman"/>
+                <w:color w:val="60686D"/>
+                <w:sz w:val="24"/>
+                <w:szCs w:val="24"/>
               </w:rPr>
               <w:t>’)}&gt;&gt;</w:t>
             </w:r>
-          </w:p>
-          <w:p>
-            <w:pPr>
-              <w:pStyle w:val="NoSpacing"/>
-              <w:spacing w:line="276" w:lineRule="auto"/>
-              <w:jc w:val="right"/>
-              <w:rPr>
-                <w:rFonts w:asciiTheme="minorHAnsi" w:eastAsia="Times New Roman" w:hAnsiTheme="minorHAnsi" w:cstheme="minorHAnsi"/>
-                <w:color w:val="60686D"/>
-                <w:sz w:val="20"/>
-                <w:szCs w:val="20"/>
-              </w:rPr>
-            </w:pPr>
           </w:p>
           <w:p>
             <w:pPr>
@@ -765,6 +799,71 @@
                 <w:color w:val="0A0A0A"/>
               </w:rPr>
               <w:t>yyy</w:t>
+            </w:r>
+            <w:proofErr w:type="spellEnd"/>
+            <w:r>
+              <w:rPr>
+                <w:rFonts w:asciiTheme="minorHAnsi" w:hAnsiTheme="minorHAnsi" w:cstheme="minorHAnsi"/>
+                <w:color w:val="0A0A0A"/>
+              </w:rPr>
+              <w:t>’</w:t>
+            </w:r>
+            <w:r>
+              <w:rPr>
+                <w:rFonts w:asciiTheme="minorHAnsi" w:hAnsiTheme="minorHAnsi" w:cstheme="minorHAnsi"/>
+                <w:color w:val="0A0A0A"/>
+              </w:rPr>
+              <w:t>,</w:t>
+            </w:r>
+            <w:r>
+              <w:rPr>
+                <w:rFonts w:asciiTheme="minorHAnsi" w:hAnsiTheme="minorHAnsi" w:cstheme="minorHAnsi"/>
+                <w:color w:val="0A0A0A"/>
+              </w:rPr>
+              <w:t>‘d</w:t>
+            </w:r>
+            <w:r>
+              <w:rPr>
+                <w:rFonts w:asciiTheme="minorHAnsi" w:hAnsiTheme="minorHAnsi" w:cstheme="minorHAnsi"/>
+                <w:color w:val="0A0A0A"/>
+              </w:rPr>
+              <w:t>d-</w:t>
+            </w:r>
+            <w:r>
+              <w:rPr>
+                <w:rFonts w:asciiTheme="minorHAnsi" w:hAnsiTheme="minorHAnsi" w:cstheme="minorHAnsi"/>
+                <w:color w:val="0A0A0A"/>
+              </w:rPr>
+              <w:t>MM</w:t>
+            </w:r>
+            <w:r>
+              <w:rPr>
+                <w:rFonts w:asciiTheme="minorHAnsi" w:hAnsiTheme="minorHAnsi" w:cstheme="minorHAnsi"/>
+                <w:color w:val="0A0A0A"/>
+              </w:rPr>
+              <w:t>-</w:t>
+            </w:r>
+            <w:proofErr w:type="spellStart"/>
+            <w:r>
+              <w:rPr>
+                <w:rFonts w:asciiTheme="minorHAnsi" w:hAnsiTheme="minorHAnsi" w:cstheme="minorHAnsi"/>
+                <w:color w:val="0A0A0A"/>
+              </w:rPr>
+              <w:t>y</w:t>
+            </w:r>
+            <w:r>
+              <w:rPr>
+                <w:rFonts w:asciiTheme="minorHAnsi" w:hAnsiTheme="minorHAnsi" w:cstheme="minorHAnsi"/>
+                <w:color w:val="0A0A0A"/>
+              </w:rPr>
+              <w:t>y</w:t>
+            </w:r>
+            <w:r>
+              <w:rPr>
+                <w:rFonts w:asciiTheme="minorHAnsi" w:hAnsiTheme="minorHAnsi" w:cstheme="minorHAnsi"/>
+                <w:color w:val="0A0A0A"/>
+              </w:rPr>
+              <w:t>yy</w:t>
             </w:r>
             <w:proofErr w:type="spellEnd"/>
             <w:r>
@@ -1236,27 +1335,48 @@
                 <w:rFonts w:ascii="GDSTransportWebsite" w:hAnsi="GDSTransportWebsite"/>
                 <w:color w:val="0A0A0A"/>
               </w:rPr>
-              <w:t>respondent</w:t>
+              <w:t>respondent.primaryA</w:t>
             </w:r>
             <w:r>
               <w:rPr>
                 <w:rFonts w:ascii="GDSTransportWebsite" w:hAnsi="GDSTransportWebsite"/>
                 <w:color w:val="0A0A0A"/>
               </w:rPr>
-              <w:t xml:space="preserve"> .</w:t>
+              <w:t>ddress</w:t>
             </w:r>
             <w:r>
               <w:rPr>
                 <w:rFonts w:ascii="GDSTransportWebsite" w:hAnsi="GDSTransportWebsite"/>
                 <w:color w:val="0A0A0A"/>
               </w:rPr>
-              <w:t>primaryA</w:t>
+              <w:t>.AddressLine</w:t>
             </w:r>
             <w:r>
               <w:rPr>
                 <w:rFonts w:ascii="GDSTransportWebsite" w:hAnsi="GDSTransportWebsite"/>
                 <w:color w:val="0A0A0A"/>
               </w:rPr>
+              <w:t>1</w:t>
+            </w:r>
+            <w:r>
+              <w:rPr>
+                <w:rFonts w:ascii="GDSTransportWebsite" w:hAnsi="GDSTransportWebsite"/>
+                <w:color w:val="0A0A0A"/>
+              </w:rPr>
+              <w:t>!=null}&gt;&gt;&lt;&lt;</w:t>
+            </w:r>
+            <w:r>
+              <w:rPr>
+                <w:rFonts w:ascii="GDSTransportWebsite" w:hAnsi="GDSTransportWebsite"/>
+                <w:color w:val="0A0A0A"/>
+              </w:rPr>
+              <w:t>respondent.primaryA</w:t>
+            </w:r>
+            <w:r>
+              <w:rPr>
+                <w:rFonts w:ascii="GDSTransportWebsite" w:hAnsi="GDSTransportWebsite"/>
+                <w:color w:val="0A0A0A"/>
+              </w:rPr>
               <w:t>ddress</w:t>
             </w:r>
             <w:r>
@@ -1264,91 +1384,28 @@
                 <w:rFonts w:ascii="GDSTransportWebsite" w:hAnsi="GDSTransportWebsite"/>
                 <w:color w:val="0A0A0A"/>
               </w:rPr>
-              <w:t>.AddressLine</w:t>
+              <w:t>.AddressLine1&gt;&gt;</w:t>
             </w:r>
             <w:r>
               <w:rPr>
                 <w:rFonts w:ascii="GDSTransportWebsite" w:hAnsi="GDSTransportWebsite"/>
                 <w:color w:val="0A0A0A"/>
               </w:rPr>
-              <w:t>1</w:t>
+              <w:t>&lt;&lt;es_&gt;&gt;</w:t>
             </w:r>
             <w:r>
               <w:rPr>
                 <w:rFonts w:ascii="GDSTransportWebsite" w:hAnsi="GDSTransportWebsite"/>
                 <w:color w:val="0A0A0A"/>
               </w:rPr>
-              <w:t>!=null}&gt;&gt;&lt;&lt;</w:t>
+              <w:t>&lt;&lt;cs_{</w:t>
             </w:r>
             <w:r>
               <w:rPr>
                 <w:rFonts w:ascii="GDSTransportWebsite" w:hAnsi="GDSTransportWebsite"/>
                 <w:color w:val="0A0A0A"/>
               </w:rPr>
-              <w:t>respondent</w:t>
-            </w:r>
-            <w:r>
-              <w:rPr>
-                <w:rFonts w:ascii="GDSTransportWebsite" w:hAnsi="GDSTransportWebsite"/>
-                <w:color w:val="0A0A0A"/>
-              </w:rPr>
-              <w:t xml:space="preserve"> .</w:t>
-            </w:r>
-            <w:r>
-              <w:rPr>
-                <w:rFonts w:ascii="GDSTransportWebsite" w:hAnsi="GDSTransportWebsite"/>
-                <w:color w:val="0A0A0A"/>
-              </w:rPr>
-              <w:t>primaryA</w:t>
-            </w:r>
-            <w:r>
-              <w:rPr>
-                <w:rFonts w:ascii="GDSTransportWebsite" w:hAnsi="GDSTransportWebsite"/>
-                <w:color w:val="0A0A0A"/>
-              </w:rPr>
-              <w:t>ddress</w:t>
-            </w:r>
-            <w:r>
-              <w:rPr>
-                <w:rFonts w:ascii="GDSTransportWebsite" w:hAnsi="GDSTransportWebsite"/>
-                <w:color w:val="0A0A0A"/>
-              </w:rPr>
-              <w:t>.AddressLine1&gt;&gt;</w:t>
-            </w:r>
-            <w:r>
-              <w:rPr>
-                <w:rFonts w:ascii="GDSTransportWebsite" w:hAnsi="GDSTransportWebsite"/>
-                <w:color w:val="0A0A0A"/>
-              </w:rPr>
-              <w:t>&lt;&lt;es_&gt;&gt;</w:t>
-            </w:r>
-            <w:r>
-              <w:rPr>
-                <w:rFonts w:ascii="GDSTransportWebsite" w:hAnsi="GDSTransportWebsite"/>
-                <w:color w:val="0A0A0A"/>
-              </w:rPr>
-              <w:t>&lt;&lt;cs_{</w:t>
-            </w:r>
-            <w:r>
-              <w:rPr>
-                <w:rFonts w:ascii="GDSTransportWebsite" w:hAnsi="GDSTransportWebsite"/>
-                <w:color w:val="0A0A0A"/>
-              </w:rPr>
-              <w:t>!isBlank(respondent</w:t>
-            </w:r>
-            <w:r>
-              <w:rPr>
-                <w:rFonts w:ascii="GDSTransportWebsite" w:hAnsi="GDSTransportWebsite"/>
-                <w:color w:val="0A0A0A"/>
-              </w:rPr>
-              <w:t>.</w:t>
-            </w:r>
-            <w:r>
-              <w:rPr>
-                <w:rFonts w:ascii="GDSTransportWebsite" w:hAnsi="GDSTransportWebsite"/>
-                <w:color w:val="0A0A0A"/>
-              </w:rPr>
-              <w:t>primaryA</w:t>
+              <w:t>!isBlank(respondent.primaryA</w:t>
             </w:r>
             <w:r>
               <w:rPr>
@@ -1393,49 +1450,21 @@
                 <w:rFonts w:ascii="GDSTransportWebsite" w:hAnsi="GDSTransportWebsite"/>
                 <w:color w:val="0A0A0A"/>
               </w:rPr>
-              <w:t>respondent</w:t>
+              <w:t>respondent.primaryA</w:t>
             </w:r>
             <w:r>
               <w:rPr>
                 <w:rFonts w:ascii="GDSTransportWebsite" w:hAnsi="GDSTransportWebsite"/>
                 <w:color w:val="0A0A0A"/>
               </w:rPr>
-              <w:t xml:space="preserve"> .</w:t>
+              <w:t>ddress.AddressLine2&gt;&gt;&lt;&lt;es_&gt;&gt;&lt;&lt;cs_{</w:t>
             </w:r>
             <w:r>
               <w:rPr>
                 <w:rFonts w:ascii="GDSTransportWebsite" w:hAnsi="GDSTransportWebsite"/>
                 <w:color w:val="0A0A0A"/>
               </w:rPr>
-              <w:t>primaryA</w:t>
-            </w:r>
-            <w:r>
-              <w:rPr>
-                <w:rFonts w:ascii="GDSTransportWebsite" w:hAnsi="GDSTransportWebsite"/>
-                <w:color w:val="0A0A0A"/>
-              </w:rPr>
-              <w:t>ddress.AddressLine2&gt;&gt;&lt;&lt;es_&gt;&gt;&lt;&lt;cs_{</w:t>
-            </w:r>
-            <w:r>
-              <w:rPr>
-                <w:rFonts w:ascii="GDSTransportWebsite" w:hAnsi="GDSTransportWebsite"/>
-                <w:color w:val="0A0A0A"/>
-              </w:rPr>
-              <w:t>!isBlank(respondent</w:t>
-            </w:r>
-            <w:r>
-              <w:rPr>
-                <w:rFonts w:ascii="GDSTransportWebsite" w:hAnsi="GDSTransportWebsite"/>
-                <w:color w:val="0A0A0A"/>
-              </w:rPr>
-              <w:t>.</w:t>
-            </w:r>
-            <w:r>
-              <w:rPr>
-                <w:rFonts w:ascii="GDSTransportWebsite" w:hAnsi="GDSTransportWebsite"/>
-                <w:color w:val="0A0A0A"/>
-              </w:rPr>
-              <w:t>primaryA</w:t>
+              <w:t>!isBlank(respondent.primaryA</w:t>
             </w:r>
             <w:r>
               <w:rPr>
@@ -1472,7 +1501,6 @@
                 <w:rFonts w:ascii="GDSTransportWebsite" w:hAnsi="GDSTransportWebsite"/>
                 <w:color w:val="0A0A0A"/>
               </w:rPr>
-              <w:lastRenderedPageBreak/>
               <w:t>&lt;&lt;</w:t>
             </w:r>
             <w:r>
@@ -1480,49 +1508,21 @@
                 <w:rFonts w:ascii="GDSTransportWebsite" w:hAnsi="GDSTransportWebsite"/>
                 <w:color w:val="0A0A0A"/>
               </w:rPr>
-              <w:t xml:space="preserve">respondent </w:t>
+              <w:t>respondent.primaryA</w:t>
             </w:r>
             <w:r>
               <w:rPr>
                 <w:rFonts w:ascii="GDSTransportWebsite" w:hAnsi="GDSTransportWebsite"/>
                 <w:color w:val="0A0A0A"/>
               </w:rPr>
-              <w:t>.</w:t>
+              <w:t>ddress.AddressLine3&gt;&gt;&lt;&lt;es_&gt;&gt;&lt;&lt;cs_{</w:t>
             </w:r>
             <w:r>
               <w:rPr>
                 <w:rFonts w:ascii="GDSTransportWebsite" w:hAnsi="GDSTransportWebsite"/>
                 <w:color w:val="0A0A0A"/>
               </w:rPr>
-              <w:t>primaryA</w:t>
-            </w:r>
-            <w:r>
-              <w:rPr>
-                <w:rFonts w:ascii="GDSTransportWebsite" w:hAnsi="GDSTransportWebsite"/>
-                <w:color w:val="0A0A0A"/>
-              </w:rPr>
-              <w:t>ddress.AddressLine3&gt;&gt;&lt;&lt;es_&gt;&gt;&lt;&lt;cs_{</w:t>
-            </w:r>
-            <w:r>
-              <w:rPr>
-                <w:rFonts w:ascii="GDSTransportWebsite" w:hAnsi="GDSTransportWebsite"/>
-                <w:color w:val="0A0A0A"/>
-              </w:rPr>
-              <w:t>!isBlank(respondent</w:t>
-            </w:r>
-            <w:r>
-              <w:rPr>
-                <w:rFonts w:ascii="GDSTransportWebsite" w:hAnsi="GDSTransportWebsite"/>
-                <w:color w:val="0A0A0A"/>
-              </w:rPr>
-              <w:t>.</w:t>
-            </w:r>
-            <w:r>
-              <w:rPr>
-                <w:rFonts w:ascii="GDSTransportWebsite" w:hAnsi="GDSTransportWebsite"/>
-                <w:color w:val="0A0A0A"/>
-              </w:rPr>
-              <w:t>primaryA</w:t>
+              <w:t>!isBlank(respondent.primaryA</w:t>
             </w:r>
             <w:r>
               <w:rPr>
@@ -1559,6 +1559,7 @@
                 <w:rFonts w:ascii="GDSTransportWebsite" w:hAnsi="GDSTransportWebsite"/>
                 <w:color w:val="0A0A0A"/>
               </w:rPr>
+              <w:lastRenderedPageBreak/>
               <w:t>&lt;&lt;</w:t>
             </w:r>
             <w:proofErr w:type="spellStart"/>
@@ -1567,28 +1568,7 @@
                 <w:rFonts w:ascii="GDSTransportWebsite" w:hAnsi="GDSTransportWebsite"/>
                 <w:color w:val="0A0A0A"/>
               </w:rPr>
-              <w:t>r</w:t>
-            </w:r>
-            <w:r>
-              <w:rPr>
-                <w:rFonts w:ascii="GDSTransportWebsite" w:hAnsi="GDSTransportWebsite"/>
-                <w:color w:val="0A0A0A"/>
-              </w:rPr>
-              <w:t>espondent</w:t>
-            </w:r>
-            <w:r>
-              <w:rPr>
-                <w:rFonts w:ascii="GDSTransportWebsite" w:hAnsi="GDSTransportWebsite"/>
-                <w:color w:val="0A0A0A"/>
-              </w:rPr>
-              <w:t>.</w:t>
-            </w:r>
-            <w:r>
-              <w:rPr>
-                <w:rFonts w:ascii="GDSTransportWebsite" w:hAnsi="GDSTransportWebsite"/>
-                <w:color w:val="0A0A0A"/>
-              </w:rPr>
-              <w:t>primaryA</w:t>
+              <w:t>respondent.primaryA</w:t>
             </w:r>
             <w:r>
               <w:rPr>
@@ -1626,49 +1606,21 @@
                 <w:rFonts w:ascii="GDSTransportWebsite" w:hAnsi="GDSTransportWebsite"/>
                 <w:color w:val="0A0A0A"/>
               </w:rPr>
-              <w:t>respondent</w:t>
+              <w:t>respondent.primaryA</w:t>
             </w:r>
             <w:r>
               <w:rPr>
                 <w:rFonts w:ascii="GDSTransportWebsite" w:hAnsi="GDSTransportWebsite"/>
                 <w:color w:val="0A0A0A"/>
               </w:rPr>
-              <w:t>.</w:t>
+              <w:t>ddress.PostCode&gt;&gt;&lt;&lt;cs_{</w:t>
             </w:r>
             <w:r>
               <w:rPr>
                 <w:rFonts w:ascii="GDSTransportWebsite" w:hAnsi="GDSTransportWebsite"/>
                 <w:color w:val="0A0A0A"/>
               </w:rPr>
-              <w:t>primaryA</w:t>
-            </w:r>
-            <w:r>
-              <w:rPr>
-                <w:rFonts w:ascii="GDSTransportWebsite" w:hAnsi="GDSTransportWebsite"/>
-                <w:color w:val="0A0A0A"/>
-              </w:rPr>
-              <w:t>ddress.PostCode&gt;&gt;&lt;&lt;cs_{</w:t>
-            </w:r>
-            <w:r>
-              <w:rPr>
-                <w:rFonts w:ascii="GDSTransportWebsite" w:hAnsi="GDSTransportWebsite"/>
-                <w:color w:val="0A0A0A"/>
-              </w:rPr>
-              <w:t>!isBlank(respondent</w:t>
-            </w:r>
-            <w:r>
-              <w:rPr>
-                <w:rFonts w:ascii="GDSTransportWebsite" w:hAnsi="GDSTransportWebsite"/>
-                <w:color w:val="0A0A0A"/>
-              </w:rPr>
-              <w:t>.</w:t>
-            </w:r>
-            <w:r>
-              <w:rPr>
-                <w:rFonts w:ascii="GDSTransportWebsite" w:hAnsi="GDSTransportWebsite"/>
-                <w:color w:val="0A0A0A"/>
-              </w:rPr>
-              <w:t>primaryA</w:t>
+              <w:t>!isBlank(respondent.primaryA</w:t>
             </w:r>
             <w:r>
               <w:rPr>
@@ -1713,21 +1665,7 @@
                 <w:rFonts w:ascii="GDSTransportWebsite" w:hAnsi="GDSTransportWebsite"/>
                 <w:color w:val="0A0A0A"/>
               </w:rPr>
-              <w:t>respondent</w:t>
-            </w:r>
-            <w:r>
-              <w:rPr>
-                <w:rFonts w:ascii="GDSTransportWebsite" w:hAnsi="GDSTransportWebsite"/>
-                <w:color w:val="0A0A0A"/>
-              </w:rPr>
-              <w:t>.</w:t>
-            </w:r>
-            <w:r>
-              <w:rPr>
-                <w:rFonts w:ascii="GDSTransportWebsite" w:hAnsi="GDSTransportWebsite"/>
-                <w:color w:val="0A0A0A"/>
-              </w:rPr>
-              <w:t>primaryA</w:t>
+              <w:t>respondent.primaryA</w:t>
             </w:r>
             <w:r>
               <w:rPr>

</xml_diff>

<commit_message>
renamed claimant/defendant to applicant/respondent
</commit_message>
<xml_diff>
--- a/docker/docmosis/templates/CV-UNS-AOS-ENG-0001.docx
+++ b/docker/docmosis/templates/CV-UNS-AOS-ENG-0001.docx
@@ -421,7 +421,43 @@
                 <w:sz w:val="20"/>
                 <w:szCs w:val="20"/>
               </w:rPr>
-              <w:t>solicitorReferences.claimantReference</w:t>
+              <w:t>solicitorReferences.</w:t>
+            </w:r>
+            <w:r>
+              <w:rPr>
+                <w:rFonts w:asciiTheme="minorHAnsi" w:hAnsiTheme="minorHAnsi" w:cstheme="minorHAnsi"/>
+                <w:color w:val="60686D"/>
+                <w:sz w:val="20"/>
+                <w:szCs w:val="20"/>
+              </w:rPr>
+              <w:t>applicant</w:t>
+            </w:r>
+            <w:r>
+              <w:rPr>
+                <w:rFonts w:asciiTheme="minorHAnsi" w:hAnsiTheme="minorHAnsi" w:cstheme="minorHAnsi"/>
+                <w:color w:val="60686D"/>
+                <w:sz w:val="20"/>
+                <w:szCs w:val="20"/>
+              </w:rPr>
+              <w:t>R</w:t>
+            </w:r>
+            <w:r>
+              <w:rPr>
+                <w:rFonts w:asciiTheme="minorHAnsi" w:hAnsiTheme="minorHAnsi" w:cstheme="minorHAnsi"/>
+                <w:color w:val="60686D"/>
+                <w:sz w:val="20"/>
+                <w:szCs w:val="20"/>
+              </w:rPr>
+              <w:t>e</w:t>
+            </w:r>
+            <w:r>
+              <w:rPr>
+                <w:rFonts w:asciiTheme="minorHAnsi" w:hAnsiTheme="minorHAnsi" w:cstheme="minorHAnsi"/>
+                <w:color w:val="60686D"/>
+                <w:sz w:val="20"/>
+                <w:szCs w:val="20"/>
+              </w:rPr>
+              <w:t>ference</w:t>
             </w:r>
             <w:proofErr w:type="spellEnd"/>
             <w:r>
@@ -462,7 +498,25 @@
                 <w:sz w:val="20"/>
                 <w:szCs w:val="20"/>
               </w:rPr>
-              <w:t>solicitorReferences.defendantReference</w:t>
+              <w:t>solicitorReferences.</w:t>
+            </w:r>
+            <w:r>
+              <w:rPr>
+                <w:rFonts w:asciiTheme="minorHAnsi" w:hAnsiTheme="minorHAnsi" w:cstheme="minorHAnsi"/>
+                <w:color w:val="60686D"/>
+                <w:sz w:val="20"/>
+                <w:szCs w:val="20"/>
+              </w:rPr>
+              <w:t>respondent</w:t>
+            </w:r>
+            <w:r>
+              <w:rPr>
+                <w:rFonts w:asciiTheme="minorHAnsi" w:hAnsiTheme="minorHAnsi" w:cstheme="minorHAnsi"/>
+                <w:color w:val="60686D"/>
+                <w:sz w:val="20"/>
+                <w:szCs w:val="20"/>
+              </w:rPr>
+              <w:t>Reference</w:t>
             </w:r>
             <w:proofErr w:type="spellEnd"/>
             <w:r>
@@ -813,35 +867,7 @@
                 <w:rFonts w:asciiTheme="minorHAnsi" w:hAnsiTheme="minorHAnsi" w:cstheme="minorHAnsi"/>
                 <w:color w:val="0A0A0A"/>
               </w:rPr>
-              <w:t>,</w:t>
-            </w:r>
-            <w:r>
-              <w:rPr>
-                <w:rFonts w:asciiTheme="minorHAnsi" w:hAnsiTheme="minorHAnsi" w:cstheme="minorHAnsi"/>
-                <w:color w:val="0A0A0A"/>
-              </w:rPr>
-              <w:t>‘d</w:t>
-            </w:r>
-            <w:r>
-              <w:rPr>
-                <w:rFonts w:asciiTheme="minorHAnsi" w:hAnsiTheme="minorHAnsi" w:cstheme="minorHAnsi"/>
-                <w:color w:val="0A0A0A"/>
-              </w:rPr>
-              <w:t>d-</w:t>
-            </w:r>
-            <w:r>
-              <w:rPr>
-                <w:rFonts w:asciiTheme="minorHAnsi" w:hAnsiTheme="minorHAnsi" w:cstheme="minorHAnsi"/>
-                <w:color w:val="0A0A0A"/>
-              </w:rPr>
-              <w:t>MM</w:t>
-            </w:r>
-            <w:r>
-              <w:rPr>
-                <w:rFonts w:asciiTheme="minorHAnsi" w:hAnsiTheme="minorHAnsi" w:cstheme="minorHAnsi"/>
-                <w:color w:val="0A0A0A"/>
-              </w:rPr>
-              <w:t>-</w:t>
+              <w:t>,‘dd-MM-</w:t>
             </w:r>
             <w:proofErr w:type="spellStart"/>
             <w:r>
@@ -849,21 +875,7 @@
                 <w:rFonts w:asciiTheme="minorHAnsi" w:hAnsiTheme="minorHAnsi" w:cstheme="minorHAnsi"/>
                 <w:color w:val="0A0A0A"/>
               </w:rPr>
-              <w:t>y</w:t>
-            </w:r>
-            <w:r>
-              <w:rPr>
-                <w:rFonts w:asciiTheme="minorHAnsi" w:hAnsiTheme="minorHAnsi" w:cstheme="minorHAnsi"/>
-                <w:color w:val="0A0A0A"/>
-              </w:rPr>
-              <w:t>y</w:t>
-            </w:r>
-            <w:r>
-              <w:rPr>
-                <w:rFonts w:asciiTheme="minorHAnsi" w:hAnsiTheme="minorHAnsi" w:cstheme="minorHAnsi"/>
-                <w:color w:val="0A0A0A"/>
-              </w:rPr>
-              <w:t>yy</w:t>
+              <w:t>yyyy</w:t>
             </w:r>
             <w:proofErr w:type="spellEnd"/>
             <w:r>

</xml_diff>

<commit_message>
fixed api tests and solicitors references in template
</commit_message>
<xml_diff>
--- a/docker/docmosis/templates/CV-UNS-AOS-ENG-0001.docx
+++ b/docker/docmosis/templates/CV-UNS-AOS-ENG-0001.docx
@@ -413,7 +413,6 @@
               </w:rPr>
               <w:t>Claimant ref: &lt;&lt;</w:t>
             </w:r>
-            <w:proofErr w:type="spellStart"/>
             <w:r>
               <w:rPr>
                 <w:rFonts w:asciiTheme="minorHAnsi" w:hAnsiTheme="minorHAnsi" w:cstheme="minorHAnsi"/>
@@ -439,7 +438,7 @@
                 <w:sz w:val="20"/>
                 <w:szCs w:val="20"/>
               </w:rPr>
-              <w:t>R</w:t>
+              <w:t>Solicitor1</w:t>
             </w:r>
             <w:r>
               <w:rPr>
@@ -448,7 +447,7 @@
                 <w:sz w:val="20"/>
                 <w:szCs w:val="20"/>
               </w:rPr>
-              <w:t>e</w:t>
+              <w:t>R</w:t>
             </w:r>
             <w:r>
               <w:rPr>
@@ -457,9 +456,17 @@
                 <w:sz w:val="20"/>
                 <w:szCs w:val="20"/>
               </w:rPr>
+              <w:t>e</w:t>
+            </w:r>
+            <w:r>
+              <w:rPr>
+                <w:rFonts w:asciiTheme="minorHAnsi" w:hAnsiTheme="minorHAnsi" w:cstheme="minorHAnsi"/>
+                <w:color w:val="60686D"/>
+                <w:sz w:val="20"/>
+                <w:szCs w:val="20"/>
+              </w:rPr>
               <w:t>ference</w:t>
             </w:r>
-            <w:proofErr w:type="spellEnd"/>
             <w:r>
               <w:rPr>
                 <w:rFonts w:asciiTheme="minorHAnsi" w:hAnsiTheme="minorHAnsi" w:cstheme="minorHAnsi"/>
@@ -490,7 +497,6 @@
               </w:rPr>
               <w:t>Defendant ref: &lt;&lt;</w:t>
             </w:r>
-            <w:proofErr w:type="spellStart"/>
             <w:r>
               <w:rPr>
                 <w:rFonts w:asciiTheme="minorHAnsi" w:hAnsiTheme="minorHAnsi" w:cstheme="minorHAnsi"/>
@@ -516,9 +522,17 @@
                 <w:sz w:val="20"/>
                 <w:szCs w:val="20"/>
               </w:rPr>
+              <w:t>Solicitor1</w:t>
+            </w:r>
+            <w:r>
+              <w:rPr>
+                <w:rFonts w:asciiTheme="minorHAnsi" w:hAnsiTheme="minorHAnsi" w:cstheme="minorHAnsi"/>
+                <w:color w:val="60686D"/>
+                <w:sz w:val="20"/>
+                <w:szCs w:val="20"/>
+              </w:rPr>
               <w:t>Reference</w:t>
             </w:r>
-            <w:proofErr w:type="spellEnd"/>
             <w:r>
               <w:rPr>
                 <w:rFonts w:asciiTheme="minorHAnsi" w:hAnsiTheme="minorHAnsi" w:cstheme="minorHAnsi"/>

</xml_diff>